<commit_message>
improved apex template and report text
</commit_message>
<xml_diff>
--- a/template/template1.docx
+++ b/template/template1.docx
@@ -1,6 +1,6 @@
 
 <file path=word/document.xml><?xml version="1.0" encoding="utf-8"?>
-<w:document xmlns:wpc="http://schemas.microsoft.com/office/word/2010/wordprocessingCanvas" xmlns:cx="http://schemas.microsoft.com/office/drawing/2014/chartex" xmlns:cx1="http://schemas.microsoft.com/office/drawing/2015/9/8/chartex" xmlns:cx2="http://schemas.microsoft.com/office/drawing/2015/10/21/chartex" xmlns:cx3="http://schemas.microsoft.com/office/drawing/2016/5/9/chartex" xmlns:cx4="http://schemas.microsoft.com/office/drawing/2016/5/10/chartex" xmlns:cx5="http://schemas.microsoft.com/office/drawing/2016/5/11/chartex" xmlns:cx6="http://schemas.microsoft.com/office/drawing/2016/5/12/chartex" xmlns:cx7="http://schemas.microsoft.com/office/drawing/2016/5/13/chartex" xmlns:cx8="http://schemas.microsoft.com/office/drawing/2016/5/14/chartex" xmlns:mc="http://schemas.openxmlformats.org/markup-compatibility/2006" xmlns:aink="http://schemas.microsoft.com/office/drawing/2016/ink" xmlns:am3d="http://schemas.microsoft.com/office/drawing/2017/model3d" xmlns:o="urn:schemas-microsoft-com:office:office" xmlns:r="http://schemas.openxmlformats.org/officeDocument/2006/relationships" xmlns:m="http://schemas.openxmlformats.org/officeDocument/2006/math" xmlns:v="urn:schemas-microsoft-com:vml" xmlns:wp14="http://schemas.microsoft.com/office/word/2010/wordprocessingDrawing" xmlns:wp="http://schemas.openxmlformats.org/drawingml/2006/wordprocessingDrawing" xmlns:w10="urn:schemas-microsoft-com:office:word" xmlns:w="http://schemas.openxmlformats.org/wordprocessingml/2006/main" xmlns:w14="http://schemas.microsoft.com/office/word/2010/wordml" xmlns:w15="http://schemas.microsoft.com/office/word/2012/wordml" xmlns:w16cid="http://schemas.microsoft.com/office/word/2016/wordml/cid" xmlns:w16se="http://schemas.microsoft.com/office/word/2015/wordml/symex" xmlns:wpg="http://schemas.microsoft.com/office/word/2010/wordprocessingGroup" xmlns:wpi="http://schemas.microsoft.com/office/word/2010/wordprocessingInk" xmlns:wne="http://schemas.microsoft.com/office/word/2006/wordml" xmlns:wps="http://schemas.microsoft.com/office/word/2010/wordprocessingShape" mc:Ignorable="w14 w15 w16se w16cid wp14">
+<w:document xmlns:wpc="http://schemas.microsoft.com/office/word/2010/wordprocessingCanvas" xmlns:cx="http://schemas.microsoft.com/office/drawing/2014/chartex" xmlns:cx1="http://schemas.microsoft.com/office/drawing/2015/9/8/chartex" xmlns:mc="http://schemas.openxmlformats.org/markup-compatibility/2006" xmlns:o="urn:schemas-microsoft-com:office:office" xmlns:r="http://schemas.openxmlformats.org/officeDocument/2006/relationships" xmlns:m="http://schemas.openxmlformats.org/officeDocument/2006/math" xmlns:v="urn:schemas-microsoft-com:vml" xmlns:wp14="http://schemas.microsoft.com/office/word/2010/wordprocessingDrawing" xmlns:wp="http://schemas.openxmlformats.org/drawingml/2006/wordprocessingDrawing" xmlns:w10="urn:schemas-microsoft-com:office:word" xmlns:w="http://schemas.openxmlformats.org/wordprocessingml/2006/main" xmlns:w14="http://schemas.microsoft.com/office/word/2010/wordml" xmlns:w15="http://schemas.microsoft.com/office/word/2012/wordml" xmlns:w16se="http://schemas.microsoft.com/office/word/2015/wordml/symex" xmlns:wpg="http://schemas.microsoft.com/office/word/2010/wordprocessingGroup" xmlns:wpi="http://schemas.microsoft.com/office/word/2010/wordprocessingInk" xmlns:wne="http://schemas.microsoft.com/office/word/2006/wordml" xmlns:wps="http://schemas.microsoft.com/office/word/2010/wordprocessingShape" mc:Ignorable="w14 w15 w16se wp14">
   <w:body>
     <w:p>
       <w:pPr>
@@ -23,7 +23,7 @@
 </file>
 
 <file path=word/styles.xml><?xml version="1.0" encoding="utf-8"?>
-<w:styles xmlns:mc="http://schemas.openxmlformats.org/markup-compatibility/2006" xmlns:r="http://schemas.openxmlformats.org/officeDocument/2006/relationships" xmlns:w="http://schemas.openxmlformats.org/wordprocessingml/2006/main" xmlns:w14="http://schemas.microsoft.com/office/word/2010/wordml" xmlns:w15="http://schemas.microsoft.com/office/word/2012/wordml" xmlns:w16cid="http://schemas.microsoft.com/office/word/2016/wordml/cid" xmlns:w16se="http://schemas.microsoft.com/office/word/2015/wordml/symex" mc:Ignorable="w14 w15 w16se w16cid">
+<w:styles xmlns:mc="http://schemas.openxmlformats.org/markup-compatibility/2006" xmlns:r="http://schemas.openxmlformats.org/officeDocument/2006/relationships" xmlns:w="http://schemas.openxmlformats.org/wordprocessingml/2006/main" xmlns:w14="http://schemas.microsoft.com/office/word/2010/wordml" xmlns:w15="http://schemas.microsoft.com/office/word/2012/wordml" xmlns:w16se="http://schemas.microsoft.com/office/word/2015/wordml/symex" mc:Ignorable="w14 w15 w16se">
   <w:docDefaults>
     <w:rPrDefault>
       <w:rPr>
@@ -35,7 +35,7 @@
     </w:rPrDefault>
     <w:pPrDefault/>
   </w:docDefaults>
-  <w:latentStyles w:defLockedState="0" w:defUIPriority="99" w:defSemiHidden="0" w:defUnhideWhenUsed="0" w:defQFormat="0" w:count="375">
+  <w:latentStyles w:defLockedState="0" w:defUIPriority="99" w:defSemiHidden="0" w:defUnhideWhenUsed="0" w:defQFormat="0" w:count="371">
     <w:lsdException w:name="Normal" w:uiPriority="0" w:qFormat="1"/>
     <w:lsdException w:name="heading 1" w:uiPriority="9" w:qFormat="1"/>
     <w:lsdException w:name="heading 2" w:semiHidden="1" w:uiPriority="9" w:unhideWhenUsed="1" w:qFormat="1"/>
@@ -407,15 +407,14 @@
     <w:lsdException w:name="List Table 5 Dark Accent 6" w:uiPriority="50"/>
     <w:lsdException w:name="List Table 6 Colorful Accent 6" w:uiPriority="51"/>
     <w:lsdException w:name="List Table 7 Colorful Accent 6" w:uiPriority="52"/>
-    <w:lsdException w:name="Mention" w:semiHidden="1" w:unhideWhenUsed="1"/>
-    <w:lsdException w:name="Smart Hyperlink" w:semiHidden="1" w:unhideWhenUsed="1"/>
   </w:latentStyles>
   <w:style w:type="paragraph" w:default="1" w:styleId="Standard">
     <w:name w:val="Normal"/>
     <w:qFormat/>
-    <w:rsid w:val="00A86119"/>
+    <w:rsid w:val="006B4467"/>
     <w:pPr>
       <w:spacing w:line="252" w:lineRule="auto"/>
+      <w:jc w:val="both"/>
     </w:pPr>
     <w:rPr>
       <w:rFonts w:cs="Times New Roman (Textkörper CS)"/>
@@ -989,7 +988,7 @@
 </file>
 
 <file path=customXml/itemProps1.xml><?xml version="1.0" encoding="utf-8"?>
-<ds:datastoreItem xmlns:ds="http://schemas.openxmlformats.org/officeDocument/2006/customXml" ds:itemID="{85D7EA66-53BE-C646-9C34-DCE1C066BE70}">
+<ds:datastoreItem xmlns:ds="http://schemas.openxmlformats.org/officeDocument/2006/customXml" ds:itemID="{84975D5D-7C18-4D45-9F0C-47403BE3575E}">
   <ds:schemaRefs>
     <ds:schemaRef ds:uri="http://schemas.openxmlformats.org/officeDocument/2006/bibliography"/>
   </ds:schemaRefs>

</xml_diff>

<commit_message>
improved report template, translating cif special characters back to utf8
</commit_message>
<xml_diff>
--- a/template/template1.docx
+++ b/template/template1.docx
@@ -411,10 +411,9 @@
   <w:style w:type="paragraph" w:default="1" w:styleId="Standard">
     <w:name w:val="Normal"/>
     <w:qFormat/>
-    <w:rsid w:val="006B4467"/>
+    <w:rsid w:val="002D5F04"/>
     <w:pPr>
       <w:spacing w:line="252" w:lineRule="auto"/>
-      <w:jc w:val="both"/>
     </w:pPr>
     <w:rPr>
       <w:rFonts w:cs="Times New Roman (Textkörper CS)"/>
@@ -717,7 +716,10 @@
     <w:name w:val="fliesstext"/>
     <w:basedOn w:val="Standard"/>
     <w:qFormat/>
-    <w:rsid w:val="00A86119"/>
+    <w:rsid w:val="002D5F04"/>
+    <w:pPr>
+      <w:jc w:val="both"/>
+    </w:pPr>
   </w:style>
 </w:styles>
 </file>
@@ -988,7 +990,7 @@
 </file>
 
 <file path=customXml/itemProps1.xml><?xml version="1.0" encoding="utf-8"?>
-<ds:datastoreItem xmlns:ds="http://schemas.openxmlformats.org/officeDocument/2006/customXml" ds:itemID="{84975D5D-7C18-4D45-9F0C-47403BE3575E}">
+<ds:datastoreItem xmlns:ds="http://schemas.openxmlformats.org/officeDocument/2006/customXml" ds:itemID="{567D4134-77CE-4D00-9A77-20ED81DB0A7A}">
   <ds:schemaRefs>
     <ds:schemaRef ds:uri="http://schemas.openxmlformats.org/officeDocument/2006/bibliography"/>
   </ds:schemaRefs>

</xml_diff>

<commit_message>
made report as two-column text and improved layout
</commit_message>
<xml_diff>
--- a/template/template1.docx
+++ b/template/template1.docx
@@ -1,9 +1,10 @@
 
 <file path=word/document.xml><?xml version="1.0" encoding="utf-8"?>
-<w:document xmlns:wpc="http://schemas.microsoft.com/office/word/2010/wordprocessingCanvas" xmlns:cx="http://schemas.microsoft.com/office/drawing/2014/chartex" xmlns:cx1="http://schemas.microsoft.com/office/drawing/2015/9/8/chartex" xmlns:mc="http://schemas.openxmlformats.org/markup-compatibility/2006" xmlns:o="urn:schemas-microsoft-com:office:office" xmlns:r="http://schemas.openxmlformats.org/officeDocument/2006/relationships" xmlns:m="http://schemas.openxmlformats.org/officeDocument/2006/math" xmlns:v="urn:schemas-microsoft-com:vml" xmlns:wp14="http://schemas.microsoft.com/office/word/2010/wordprocessingDrawing" xmlns:wp="http://schemas.openxmlformats.org/drawingml/2006/wordprocessingDrawing" xmlns:w10="urn:schemas-microsoft-com:office:word" xmlns:w="http://schemas.openxmlformats.org/wordprocessingml/2006/main" xmlns:w14="http://schemas.microsoft.com/office/word/2010/wordml" xmlns:w15="http://schemas.microsoft.com/office/word/2012/wordml" xmlns:w16se="http://schemas.microsoft.com/office/word/2015/wordml/symex" xmlns:wpg="http://schemas.microsoft.com/office/word/2010/wordprocessingGroup" xmlns:wpi="http://schemas.microsoft.com/office/word/2010/wordprocessingInk" xmlns:wne="http://schemas.microsoft.com/office/word/2006/wordml" xmlns:wps="http://schemas.microsoft.com/office/word/2010/wordprocessingShape" mc:Ignorable="w14 w15 w16se wp14">
+<w:document xmlns:wpc="http://schemas.microsoft.com/office/word/2010/wordprocessingCanvas" xmlns:cx="http://schemas.microsoft.com/office/drawing/2014/chartex" xmlns:cx1="http://schemas.microsoft.com/office/drawing/2015/9/8/chartex" xmlns:cx2="http://schemas.microsoft.com/office/drawing/2015/10/21/chartex" xmlns:cx3="http://schemas.microsoft.com/office/drawing/2016/5/9/chartex" xmlns:cx4="http://schemas.microsoft.com/office/drawing/2016/5/10/chartex" xmlns:cx5="http://schemas.microsoft.com/office/drawing/2016/5/11/chartex" xmlns:cx6="http://schemas.microsoft.com/office/drawing/2016/5/12/chartex" xmlns:cx7="http://schemas.microsoft.com/office/drawing/2016/5/13/chartex" xmlns:cx8="http://schemas.microsoft.com/office/drawing/2016/5/14/chartex" xmlns:mc="http://schemas.openxmlformats.org/markup-compatibility/2006" xmlns:aink="http://schemas.microsoft.com/office/drawing/2016/ink" xmlns:am3d="http://schemas.microsoft.com/office/drawing/2017/model3d" xmlns:o="urn:schemas-microsoft-com:office:office" xmlns:r="http://schemas.openxmlformats.org/officeDocument/2006/relationships" xmlns:m="http://schemas.openxmlformats.org/officeDocument/2006/math" xmlns:v="urn:schemas-microsoft-com:vml" xmlns:wp14="http://schemas.microsoft.com/office/word/2010/wordprocessingDrawing" xmlns:wp="http://schemas.openxmlformats.org/drawingml/2006/wordprocessingDrawing" xmlns:w10="urn:schemas-microsoft-com:office:word" xmlns:w="http://schemas.openxmlformats.org/wordprocessingml/2006/main" xmlns:w14="http://schemas.microsoft.com/office/word/2010/wordml" xmlns:w15="http://schemas.microsoft.com/office/word/2012/wordml" xmlns:w16cid="http://schemas.microsoft.com/office/word/2016/wordml/cid" xmlns:w16se="http://schemas.microsoft.com/office/word/2015/wordml/symex" xmlns:wpg="http://schemas.microsoft.com/office/word/2010/wordprocessingGroup" xmlns:wpi="http://schemas.microsoft.com/office/word/2010/wordprocessingInk" xmlns:wne="http://schemas.microsoft.com/office/word/2006/wordml" xmlns:wps="http://schemas.microsoft.com/office/word/2010/wordprocessingShape" mc:Ignorable="w14 w15 w16se w16cid wp14">
   <w:body>
     <w:p>
       <w:pPr>
+        <w:pStyle w:val="berschrift2"/>
         <w:rPr>
           <w:rStyle w:val="hochgestellt"/>
           <w:vertAlign w:val="baseline"/>
@@ -14,8 +15,8 @@
     </w:p>
     <w:sectPr>
       <w:pgSz w:w="11900" w:h="16840"/>
-      <w:pgMar w:top="1417" w:right="1417" w:bottom="1134" w:left="1417" w:header="708" w:footer="708" w:gutter="0"/>
-      <w:cols w:space="708"/>
+      <w:pgMar w:top="1418" w:right="1021" w:bottom="1418" w:left="1134" w:header="709" w:footer="709" w:gutter="0"/>
+      <w:cols w:num="2" w:space="561"/>
       <w:docGrid w:linePitch="360"/>
     </w:sectPr>
   </w:body>
@@ -23,7 +24,7 @@
 </file>
 
 <file path=word/styles.xml><?xml version="1.0" encoding="utf-8"?>
-<w:styles xmlns:mc="http://schemas.openxmlformats.org/markup-compatibility/2006" xmlns:r="http://schemas.openxmlformats.org/officeDocument/2006/relationships" xmlns:w="http://schemas.openxmlformats.org/wordprocessingml/2006/main" xmlns:w14="http://schemas.microsoft.com/office/word/2010/wordml" xmlns:w15="http://schemas.microsoft.com/office/word/2012/wordml" xmlns:w16se="http://schemas.microsoft.com/office/word/2015/wordml/symex" mc:Ignorable="w14 w15 w16se">
+<w:styles xmlns:mc="http://schemas.openxmlformats.org/markup-compatibility/2006" xmlns:r="http://schemas.openxmlformats.org/officeDocument/2006/relationships" xmlns:w="http://schemas.openxmlformats.org/wordprocessingml/2006/main" xmlns:w14="http://schemas.microsoft.com/office/word/2010/wordml" xmlns:w15="http://schemas.microsoft.com/office/word/2012/wordml" xmlns:w16cid="http://schemas.microsoft.com/office/word/2016/wordml/cid" xmlns:w16se="http://schemas.microsoft.com/office/word/2015/wordml/symex" mc:Ignorable="w14 w15 w16se w16cid">
   <w:docDefaults>
     <w:rPrDefault>
       <w:rPr>
@@ -35,7 +36,7 @@
     </w:rPrDefault>
     <w:pPrDefault/>
   </w:docDefaults>
-  <w:latentStyles w:defLockedState="0" w:defUIPriority="99" w:defSemiHidden="0" w:defUnhideWhenUsed="0" w:defQFormat="0" w:count="371">
+  <w:latentStyles w:defLockedState="0" w:defUIPriority="99" w:defSemiHidden="0" w:defUnhideWhenUsed="0" w:defQFormat="0" w:count="375">
     <w:lsdException w:name="Normal" w:uiPriority="0" w:qFormat="1"/>
     <w:lsdException w:name="heading 1" w:uiPriority="9" w:qFormat="1"/>
     <w:lsdException w:name="heading 2" w:semiHidden="1" w:uiPriority="9" w:unhideWhenUsed="1" w:qFormat="1"/>
@@ -407,6 +408,10 @@
     <w:lsdException w:name="List Table 5 Dark Accent 6" w:uiPriority="50"/>
     <w:lsdException w:name="List Table 6 Colorful Accent 6" w:uiPriority="51"/>
     <w:lsdException w:name="List Table 7 Colorful Accent 6" w:uiPriority="52"/>
+    <w:lsdException w:name="Mention" w:semiHidden="1" w:unhideWhenUsed="1"/>
+    <w:lsdException w:name="Smart Hyperlink" w:semiHidden="1" w:unhideWhenUsed="1"/>
+    <w:lsdException w:name="Hashtag" w:semiHidden="1" w:unhideWhenUsed="1"/>
+    <w:lsdException w:name="Unresolved Mention" w:semiHidden="1" w:unhideWhenUsed="1"/>
   </w:latentStyles>
   <w:style w:type="paragraph" w:default="1" w:styleId="Standard">
     <w:name w:val="Normal"/>
@@ -450,7 +455,7 @@
     <w:uiPriority w:val="9"/>
     <w:unhideWhenUsed/>
     <w:qFormat/>
-    <w:rsid w:val="006841D6"/>
+    <w:rsid w:val="00AD1E84"/>
     <w:pPr>
       <w:keepNext/>
       <w:keepLines/>
@@ -461,7 +466,7 @@
       <w:rFonts w:asciiTheme="majorHAnsi" w:eastAsiaTheme="majorEastAsia" w:hAnsiTheme="majorHAnsi" w:cstheme="majorBidi"/>
       <w:b/>
       <w:color w:val="000000" w:themeColor="text1"/>
-      <w:sz w:val="26"/>
+      <w:sz w:val="24"/>
       <w:szCs w:val="26"/>
     </w:rPr>
   </w:style>
@@ -473,7 +478,7 @@
     <w:uiPriority w:val="9"/>
     <w:unhideWhenUsed/>
     <w:qFormat/>
-    <w:rsid w:val="00A86119"/>
+    <w:rsid w:val="00AD1E84"/>
     <w:pPr>
       <w:keepNext/>
       <w:keepLines/>
@@ -482,8 +487,9 @@
     </w:pPr>
     <w:rPr>
       <w:rFonts w:asciiTheme="majorHAnsi" w:eastAsiaTheme="majorEastAsia" w:hAnsiTheme="majorHAnsi" w:cstheme="majorBidi"/>
+      <w:b/>
       <w:color w:val="000000" w:themeColor="text1"/>
-      <w:sz w:val="24"/>
+      <w:sz w:val="22"/>
     </w:rPr>
   </w:style>
   <w:style w:type="character" w:default="1" w:styleId="Absatz-Standardschriftart">
@@ -564,12 +570,11 @@
     <w:basedOn w:val="Absatz-Standardschriftart"/>
     <w:link w:val="berschrift2"/>
     <w:uiPriority w:val="9"/>
-    <w:rsid w:val="006841D6"/>
+    <w:rsid w:val="00AD1E84"/>
     <w:rPr>
       <w:rFonts w:asciiTheme="majorHAnsi" w:eastAsiaTheme="majorEastAsia" w:hAnsiTheme="majorHAnsi" w:cstheme="majorBidi"/>
       <w:b/>
       <w:color w:val="000000" w:themeColor="text1"/>
-      <w:sz w:val="26"/>
       <w:szCs w:val="26"/>
     </w:rPr>
   </w:style>
@@ -706,10 +711,12 @@
     <w:basedOn w:val="Absatz-Standardschriftart"/>
     <w:link w:val="berschrift3"/>
     <w:uiPriority w:val="9"/>
-    <w:rsid w:val="00A86119"/>
+    <w:rsid w:val="00AD1E84"/>
     <w:rPr>
       <w:rFonts w:asciiTheme="majorHAnsi" w:eastAsiaTheme="majorEastAsia" w:hAnsiTheme="majorHAnsi" w:cstheme="majorBidi"/>
+      <w:b/>
       <w:color w:val="000000" w:themeColor="text1"/>
+      <w:sz w:val="22"/>
     </w:rPr>
   </w:style>
   <w:style w:type="paragraph" w:customStyle="1" w:styleId="fliesstext">
@@ -990,7 +997,7 @@
 </file>
 
 <file path=customXml/itemProps1.xml><?xml version="1.0" encoding="utf-8"?>
-<ds:datastoreItem xmlns:ds="http://schemas.openxmlformats.org/officeDocument/2006/customXml" ds:itemID="{567D4134-77CE-4D00-9A77-20ED81DB0A7A}">
+<ds:datastoreItem xmlns:ds="http://schemas.openxmlformats.org/officeDocument/2006/customXml" ds:itemID="{98665865-D53B-FF4A-BAA7-CB57DBC8E513}">
   <ds:schemaRefs>
     <ds:schemaRef ds:uri="http://schemas.openxmlformats.org/officeDocument/2006/bibliography"/>
   </ds:schemaRefs>

</xml_diff>

<commit_message>
correctly format the space group with mathml
</commit_message>
<xml_diff>
--- a/template/template1.docx
+++ b/template/template1.docx
@@ -6,22 +6,8 @@
       <w:pPr>
         <w:pStyle w:val="fliesstext"/>
       </w:pPr>
-      <w:r>
-        <w:rPr>
-          <w:sz w:val="16"/>
-          <w:szCs w:val="16"/>
-        </w:rPr>
-        <w:t>sd</w:t>
-      </w:r>
       <w:bookmarkStart w:id="0" w:name="_GoBack"/>
       <w:bookmarkEnd w:id="0"/>
-      <w:r>
-        <w:rPr>
-          <w:sz w:val="16"/>
-          <w:szCs w:val="16"/>
-        </w:rPr>
-        <w:t>fsd</w:t>
-      </w:r>
     </w:p>
     <w:sectPr>
       <w:pgSz w:w="11900" w:h="16840"/>
@@ -1017,7 +1003,7 @@
 </file>
 
 <file path=customXml/itemProps1.xml><?xml version="1.0" encoding="utf-8"?>
-<ds:datastoreItem xmlns:ds="http://schemas.openxmlformats.org/officeDocument/2006/customXml" ds:itemID="{3CFA86F4-7981-6F41-8CD6-F920322431AE}">
+<ds:datastoreItem xmlns:ds="http://schemas.openxmlformats.org/officeDocument/2006/customXml" ds:itemID="{E050A036-32AA-B346-8BF4-2BDC81EB119F}">
   <ds:schemaRefs>
     <ds:schemaRef ds:uri="http://schemas.openxmlformats.org/officeDocument/2006/bibliography"/>
   </ds:schemaRefs>

</xml_diff>

<commit_message>
atom names in tables separated by em dash
</commit_message>
<xml_diff>
--- a/template/template1.docx
+++ b/template/template1.docx
@@ -12,7 +12,7 @@
     <w:sectPr>
       <w:pgSz w:w="11900" w:h="16840"/>
       <w:pgMar w:top="1418" w:right="1021" w:bottom="1418" w:left="1134" w:header="709" w:footer="709" w:gutter="0"/>
-      <w:cols w:num="2" w:space="561"/>
+      <w:cols w:num="2" w:space="851"/>
       <w:docGrid w:linePitch="360"/>
     </w:sectPr>
   </w:body>
@@ -1003,7 +1003,7 @@
 </file>
 
 <file path=customXml/itemProps1.xml><?xml version="1.0" encoding="utf-8"?>
-<ds:datastoreItem xmlns:ds="http://schemas.openxmlformats.org/officeDocument/2006/customXml" ds:itemID="{E050A036-32AA-B346-8BF4-2BDC81EB119F}">
+<ds:datastoreItem xmlns:ds="http://schemas.openxmlformats.org/officeDocument/2006/customXml" ds:itemID="{2028918C-8264-0940-A113-A3E46BD6F9A1}">
   <ds:schemaRefs>
     <ds:schemaRef ds:uri="http://schemas.openxmlformats.org/officeDocument/2006/bibliography"/>
   </ds:schemaRefs>

</xml_diff>

<commit_message>
angle header bold and slightly wider distance between columns
</commit_message>
<xml_diff>
--- a/template/template1.docx
+++ b/template/template1.docx
@@ -1,6 +1,6 @@
 
 <file path=word/document.xml><?xml version="1.0" encoding="utf-8"?>
-<w:document xmlns:wpc="http://schemas.microsoft.com/office/word/2010/wordprocessingCanvas" xmlns:cx="http://schemas.microsoft.com/office/drawing/2014/chartex" xmlns:cx1="http://schemas.microsoft.com/office/drawing/2015/9/8/chartex" xmlns:cx2="http://schemas.microsoft.com/office/drawing/2015/10/21/chartex" xmlns:cx3="http://schemas.microsoft.com/office/drawing/2016/5/9/chartex" xmlns:cx4="http://schemas.microsoft.com/office/drawing/2016/5/10/chartex" xmlns:cx5="http://schemas.microsoft.com/office/drawing/2016/5/11/chartex" xmlns:cx6="http://schemas.microsoft.com/office/drawing/2016/5/12/chartex" xmlns:cx7="http://schemas.microsoft.com/office/drawing/2016/5/13/chartex" xmlns:cx8="http://schemas.microsoft.com/office/drawing/2016/5/14/chartex" xmlns:mc="http://schemas.openxmlformats.org/markup-compatibility/2006" xmlns:aink="http://schemas.microsoft.com/office/drawing/2016/ink" xmlns:am3d="http://schemas.microsoft.com/office/drawing/2017/model3d" xmlns:o="urn:schemas-microsoft-com:office:office" xmlns:r="http://schemas.openxmlformats.org/officeDocument/2006/relationships" xmlns:m="http://schemas.openxmlformats.org/officeDocument/2006/math" xmlns:v="urn:schemas-microsoft-com:vml" xmlns:wp14="http://schemas.microsoft.com/office/word/2010/wordprocessingDrawing" xmlns:wp="http://schemas.openxmlformats.org/drawingml/2006/wordprocessingDrawing" xmlns:w10="urn:schemas-microsoft-com:office:word" xmlns:w="http://schemas.openxmlformats.org/wordprocessingml/2006/main" xmlns:w14="http://schemas.microsoft.com/office/word/2010/wordml" xmlns:w15="http://schemas.microsoft.com/office/word/2012/wordml" xmlns:w16cid="http://schemas.microsoft.com/office/word/2016/wordml/cid" xmlns:w16se="http://schemas.microsoft.com/office/word/2015/wordml/symex" xmlns:wpg="http://schemas.microsoft.com/office/word/2010/wordprocessingGroup" xmlns:wpi="http://schemas.microsoft.com/office/word/2010/wordprocessingInk" xmlns:wne="http://schemas.microsoft.com/office/word/2006/wordml" xmlns:wps="http://schemas.microsoft.com/office/word/2010/wordprocessingShape" mc:Ignorable="w14 w15 w16se w16cid wp14">
+<w:document xmlns:wpc="http://schemas.microsoft.com/office/word/2010/wordprocessingCanvas" xmlns:cx="http://schemas.microsoft.com/office/drawing/2014/chartex" xmlns:cx1="http://schemas.microsoft.com/office/drawing/2015/9/8/chartex" xmlns:mc="http://schemas.openxmlformats.org/markup-compatibility/2006" xmlns:o="urn:schemas-microsoft-com:office:office" xmlns:r="http://schemas.openxmlformats.org/officeDocument/2006/relationships" xmlns:m="http://schemas.openxmlformats.org/officeDocument/2006/math" xmlns:v="urn:schemas-microsoft-com:vml" xmlns:wp14="http://schemas.microsoft.com/office/word/2010/wordprocessingDrawing" xmlns:wp="http://schemas.openxmlformats.org/drawingml/2006/wordprocessingDrawing" xmlns:w10="urn:schemas-microsoft-com:office:word" xmlns:w="http://schemas.openxmlformats.org/wordprocessingml/2006/main" xmlns:w14="http://schemas.microsoft.com/office/word/2010/wordml" xmlns:w15="http://schemas.microsoft.com/office/word/2012/wordml" xmlns:w16se="http://schemas.microsoft.com/office/word/2015/wordml/symex" xmlns:wpg="http://schemas.microsoft.com/office/word/2010/wordprocessingGroup" xmlns:wpi="http://schemas.microsoft.com/office/word/2010/wordprocessingInk" xmlns:wne="http://schemas.microsoft.com/office/word/2006/wordml" xmlns:wps="http://schemas.microsoft.com/office/word/2010/wordprocessingShape" mc:Ignorable="w14 w15 w16se wp14">
   <w:body>
     <w:p>
       <w:pPr>
@@ -12,7 +12,7 @@
     <w:sectPr>
       <w:pgSz w:w="11900" w:h="16840"/>
       <w:pgMar w:top="1418" w:right="1021" w:bottom="1418" w:left="1134" w:header="709" w:footer="709" w:gutter="0"/>
-      <w:cols w:num="2" w:space="851"/>
+      <w:cols w:num="2" w:space="709"/>
       <w:docGrid w:linePitch="360"/>
     </w:sectPr>
   </w:body>
@@ -20,7 +20,7 @@
 </file>
 
 <file path=word/styles.xml><?xml version="1.0" encoding="utf-8"?>
-<w:styles xmlns:mc="http://schemas.openxmlformats.org/markup-compatibility/2006" xmlns:r="http://schemas.openxmlformats.org/officeDocument/2006/relationships" xmlns:w="http://schemas.openxmlformats.org/wordprocessingml/2006/main" xmlns:w14="http://schemas.microsoft.com/office/word/2010/wordml" xmlns:w15="http://schemas.microsoft.com/office/word/2012/wordml" xmlns:w16cid="http://schemas.microsoft.com/office/word/2016/wordml/cid" xmlns:w16se="http://schemas.microsoft.com/office/word/2015/wordml/symex" mc:Ignorable="w14 w15 w16se w16cid">
+<w:styles xmlns:mc="http://schemas.openxmlformats.org/markup-compatibility/2006" xmlns:r="http://schemas.openxmlformats.org/officeDocument/2006/relationships" xmlns:w="http://schemas.openxmlformats.org/wordprocessingml/2006/main" xmlns:w14="http://schemas.microsoft.com/office/word/2010/wordml" xmlns:w15="http://schemas.microsoft.com/office/word/2012/wordml" xmlns:w16se="http://schemas.microsoft.com/office/word/2015/wordml/symex" mc:Ignorable="w14 w15 w16se">
   <w:docDefaults>
     <w:rPrDefault>
       <w:rPr>
@@ -32,7 +32,7 @@
     </w:rPrDefault>
     <w:pPrDefault/>
   </w:docDefaults>
-  <w:latentStyles w:defLockedState="0" w:defUIPriority="99" w:defSemiHidden="0" w:defUnhideWhenUsed="0" w:defQFormat="0" w:count="375">
+  <w:latentStyles w:defLockedState="0" w:defUIPriority="99" w:defSemiHidden="0" w:defUnhideWhenUsed="0" w:defQFormat="0" w:count="371">
     <w:lsdException w:name="Normal" w:uiPriority="0" w:qFormat="1"/>
     <w:lsdException w:name="heading 1" w:uiPriority="9" w:qFormat="1"/>
     <w:lsdException w:name="heading 2" w:semiHidden="1" w:uiPriority="9" w:unhideWhenUsed="1" w:qFormat="1"/>
@@ -404,10 +404,6 @@
     <w:lsdException w:name="List Table 5 Dark Accent 6" w:uiPriority="50"/>
     <w:lsdException w:name="List Table 6 Colorful Accent 6" w:uiPriority="51"/>
     <w:lsdException w:name="List Table 7 Colorful Accent 6" w:uiPriority="52"/>
-    <w:lsdException w:name="Mention" w:semiHidden="1" w:unhideWhenUsed="1"/>
-    <w:lsdException w:name="Smart Hyperlink" w:semiHidden="1" w:unhideWhenUsed="1"/>
-    <w:lsdException w:name="Hashtag" w:semiHidden="1" w:unhideWhenUsed="1"/>
-    <w:lsdException w:name="Unresolved Mention" w:semiHidden="1" w:unhideWhenUsed="1"/>
   </w:latentStyles>
   <w:style w:type="paragraph" w:default="1" w:styleId="Standard">
     <w:name w:val="Normal"/>
@@ -1003,7 +999,7 @@
 </file>
 
 <file path=customXml/itemProps1.xml><?xml version="1.0" encoding="utf-8"?>
-<ds:datastoreItem xmlns:ds="http://schemas.openxmlformats.org/officeDocument/2006/customXml" ds:itemID="{2028918C-8264-0940-A113-A3E46BD6F9A1}">
+<ds:datastoreItem xmlns:ds="http://schemas.openxmlformats.org/officeDocument/2006/customXml" ds:itemID="{41673CD0-328C-4698-AC9F-FACDE806C149}">
   <ds:schemaRefs>
     <ds:schemaRef ds:uri="http://schemas.openxmlformats.org/officeDocument/2006/bibliography"/>
   </ds:schemaRefs>

</xml_diff>

<commit_message>
correct indentation of references
</commit_message>
<xml_diff>
--- a/template/template1.docx
+++ b/template/template1.docx
@@ -1,10 +1,10 @@
 
 <file path=word/document.xml><?xml version="1.0" encoding="utf-8"?>
-<w:document xmlns:wpc="http://schemas.microsoft.com/office/word/2010/wordprocessingCanvas" xmlns:cx="http://schemas.microsoft.com/office/drawing/2014/chartex" xmlns:cx1="http://schemas.microsoft.com/office/drawing/2015/9/8/chartex" xmlns:mc="http://schemas.openxmlformats.org/markup-compatibility/2006" xmlns:o="urn:schemas-microsoft-com:office:office" xmlns:r="http://schemas.openxmlformats.org/officeDocument/2006/relationships" xmlns:m="http://schemas.openxmlformats.org/officeDocument/2006/math" xmlns:v="urn:schemas-microsoft-com:vml" xmlns:wp14="http://schemas.microsoft.com/office/word/2010/wordprocessingDrawing" xmlns:wp="http://schemas.openxmlformats.org/drawingml/2006/wordprocessingDrawing" xmlns:w10="urn:schemas-microsoft-com:office:word" xmlns:w="http://schemas.openxmlformats.org/wordprocessingml/2006/main" xmlns:w14="http://schemas.microsoft.com/office/word/2010/wordml" xmlns:w15="http://schemas.microsoft.com/office/word/2012/wordml" xmlns:w16se="http://schemas.microsoft.com/office/word/2015/wordml/symex" xmlns:wpg="http://schemas.microsoft.com/office/word/2010/wordprocessingGroup" xmlns:wpi="http://schemas.microsoft.com/office/word/2010/wordprocessingInk" xmlns:wne="http://schemas.microsoft.com/office/word/2006/wordml" xmlns:wps="http://schemas.microsoft.com/office/word/2010/wordprocessingShape" mc:Ignorable="w14 w15 w16se wp14">
+<w:document xmlns:wpc="http://schemas.microsoft.com/office/word/2010/wordprocessingCanvas" xmlns:cx="http://schemas.microsoft.com/office/drawing/2014/chartex" xmlns:cx1="http://schemas.microsoft.com/office/drawing/2015/9/8/chartex" xmlns:cx2="http://schemas.microsoft.com/office/drawing/2015/10/21/chartex" xmlns:cx3="http://schemas.microsoft.com/office/drawing/2016/5/9/chartex" xmlns:cx4="http://schemas.microsoft.com/office/drawing/2016/5/10/chartex" xmlns:cx5="http://schemas.microsoft.com/office/drawing/2016/5/11/chartex" xmlns:cx6="http://schemas.microsoft.com/office/drawing/2016/5/12/chartex" xmlns:cx7="http://schemas.microsoft.com/office/drawing/2016/5/13/chartex" xmlns:cx8="http://schemas.microsoft.com/office/drawing/2016/5/14/chartex" xmlns:mc="http://schemas.openxmlformats.org/markup-compatibility/2006" xmlns:aink="http://schemas.microsoft.com/office/drawing/2016/ink" xmlns:am3d="http://schemas.microsoft.com/office/drawing/2017/model3d" xmlns:o="urn:schemas-microsoft-com:office:office" xmlns:r="http://schemas.openxmlformats.org/officeDocument/2006/relationships" xmlns:m="http://schemas.openxmlformats.org/officeDocument/2006/math" xmlns:v="urn:schemas-microsoft-com:vml" xmlns:wp14="http://schemas.microsoft.com/office/word/2010/wordprocessingDrawing" xmlns:wp="http://schemas.openxmlformats.org/drawingml/2006/wordprocessingDrawing" xmlns:w10="urn:schemas-microsoft-com:office:word" xmlns:w="http://schemas.openxmlformats.org/wordprocessingml/2006/main" xmlns:w14="http://schemas.microsoft.com/office/word/2010/wordml" xmlns:w15="http://schemas.microsoft.com/office/word/2012/wordml" xmlns:w16cid="http://schemas.microsoft.com/office/word/2016/wordml/cid" xmlns:w16se="http://schemas.microsoft.com/office/word/2015/wordml/symex" xmlns:wpg="http://schemas.microsoft.com/office/word/2010/wordprocessingGroup" xmlns:wpi="http://schemas.microsoft.com/office/word/2010/wordprocessingInk" xmlns:wne="http://schemas.microsoft.com/office/word/2006/wordml" xmlns:wps="http://schemas.microsoft.com/office/word/2010/wordprocessingShape" mc:Ignorable="w14 w15 w16se w16cid wp14">
   <w:body>
     <w:p>
       <w:pPr>
-        <w:pStyle w:val="fliesstext"/>
+        <w:pStyle w:val="berschrift1"/>
       </w:pPr>
       <w:bookmarkStart w:id="0" w:name="_GoBack"/>
       <w:bookmarkEnd w:id="0"/>
@@ -20,7 +20,7 @@
 </file>
 
 <file path=word/styles.xml><?xml version="1.0" encoding="utf-8"?>
-<w:styles xmlns:mc="http://schemas.openxmlformats.org/markup-compatibility/2006" xmlns:r="http://schemas.openxmlformats.org/officeDocument/2006/relationships" xmlns:w="http://schemas.openxmlformats.org/wordprocessingml/2006/main" xmlns:w14="http://schemas.microsoft.com/office/word/2010/wordml" xmlns:w15="http://schemas.microsoft.com/office/word/2012/wordml" xmlns:w16se="http://schemas.microsoft.com/office/word/2015/wordml/symex" mc:Ignorable="w14 w15 w16se">
+<w:styles xmlns:mc="http://schemas.openxmlformats.org/markup-compatibility/2006" xmlns:r="http://schemas.openxmlformats.org/officeDocument/2006/relationships" xmlns:w="http://schemas.openxmlformats.org/wordprocessingml/2006/main" xmlns:w14="http://schemas.microsoft.com/office/word/2010/wordml" xmlns:w15="http://schemas.microsoft.com/office/word/2012/wordml" xmlns:w16cid="http://schemas.microsoft.com/office/word/2016/wordml/cid" xmlns:w16se="http://schemas.microsoft.com/office/word/2015/wordml/symex" mc:Ignorable="w14 w15 w16se w16cid">
   <w:docDefaults>
     <w:rPrDefault>
       <w:rPr>
@@ -32,7 +32,7 @@
     </w:rPrDefault>
     <w:pPrDefault/>
   </w:docDefaults>
-  <w:latentStyles w:defLockedState="0" w:defUIPriority="99" w:defSemiHidden="0" w:defUnhideWhenUsed="0" w:defQFormat="0" w:count="371">
+  <w:latentStyles w:defLockedState="0" w:defUIPriority="99" w:defSemiHidden="0" w:defUnhideWhenUsed="0" w:defQFormat="0" w:count="375">
     <w:lsdException w:name="Normal" w:uiPriority="0" w:qFormat="1"/>
     <w:lsdException w:name="heading 1" w:uiPriority="9" w:qFormat="1"/>
     <w:lsdException w:name="heading 2" w:semiHidden="1" w:uiPriority="9" w:unhideWhenUsed="1" w:qFormat="1"/>
@@ -404,6 +404,10 @@
     <w:lsdException w:name="List Table 5 Dark Accent 6" w:uiPriority="50"/>
     <w:lsdException w:name="List Table 6 Colorful Accent 6" w:uiPriority="51"/>
     <w:lsdException w:name="List Table 7 Colorful Accent 6" w:uiPriority="52"/>
+    <w:lsdException w:name="Mention" w:semiHidden="1" w:unhideWhenUsed="1"/>
+    <w:lsdException w:name="Smart Hyperlink" w:semiHidden="1" w:unhideWhenUsed="1"/>
+    <w:lsdException w:name="Hashtag" w:semiHidden="1" w:unhideWhenUsed="1"/>
+    <w:lsdException w:name="Unresolved Mention" w:semiHidden="1" w:unhideWhenUsed="1"/>
   </w:latentStyles>
   <w:style w:type="paragraph" w:default="1" w:styleId="Standard">
     <w:name w:val="Normal"/>
@@ -424,11 +428,11 @@
     <w:link w:val="berschrift1Zchn"/>
     <w:uiPriority w:val="9"/>
     <w:qFormat/>
-    <w:rsid w:val="006841D6"/>
+    <w:rsid w:val="00E1630C"/>
     <w:pPr>
       <w:keepNext/>
       <w:keepLines/>
-      <w:spacing w:before="240" w:after="120"/>
+      <w:spacing w:after="120"/>
       <w:outlineLvl w:val="0"/>
     </w:pPr>
     <w:rPr>
@@ -548,7 +552,7 @@
     <w:basedOn w:val="Absatz-Standardschriftart"/>
     <w:link w:val="berschrift1"/>
     <w:uiPriority w:val="9"/>
-    <w:rsid w:val="006841D6"/>
+    <w:rsid w:val="00E1630C"/>
     <w:rPr>
       <w:rFonts w:asciiTheme="majorHAnsi" w:eastAsiaTheme="majorEastAsia" w:hAnsiTheme="majorHAnsi" w:cstheme="majorBidi"/>
       <w:b/>
@@ -729,6 +733,27 @@
       <w:sz w:val="16"/>
       <w:szCs w:val="16"/>
     </w:rPr>
+  </w:style>
+  <w:style w:type="paragraph" w:customStyle="1" w:styleId="references">
+    <w:name w:val="references"/>
+    <w:basedOn w:val="fliesstext"/>
+    <w:next w:val="fliesstext"/>
+    <w:qFormat/>
+    <w:rsid w:val="00D9283E"/>
+    <w:pPr>
+      <w:ind w:left="397" w:hanging="397"/>
+      <w:jc w:val="left"/>
+    </w:pPr>
+  </w:style>
+  <w:style w:type="paragraph" w:customStyle="1" w:styleId="referencesni">
+    <w:name w:val="references_ni"/>
+    <w:basedOn w:val="references"/>
+    <w:next w:val="fliesstext"/>
+    <w:qFormat/>
+    <w:rsid w:val="00440A38"/>
+    <w:pPr>
+      <w:ind w:left="284" w:hanging="284"/>
+    </w:pPr>
   </w:style>
 </w:styles>
 </file>
@@ -999,7 +1024,7 @@
 </file>
 
 <file path=customXml/itemProps1.xml><?xml version="1.0" encoding="utf-8"?>
-<ds:datastoreItem xmlns:ds="http://schemas.openxmlformats.org/officeDocument/2006/customXml" ds:itemID="{6F2D5046-3132-4D64-9B44-C6CC4C35565D}">
+<ds:datastoreItem xmlns:ds="http://schemas.openxmlformats.org/officeDocument/2006/customXml" ds:itemID="{A6737DDD-7B6A-B94C-A7AE-88BFDEFECC2C}">
   <ds:schemaRefs>
     <ds:schemaRef ds:uri="http://schemas.openxmlformats.org/officeDocument/2006/bibliography"/>
   </ds:schemaRefs>

</xml_diff>